<commit_message>
more on materialized view
</commit_message>
<xml_diff>
--- a/views_in_BQ.docx
+++ b/views_in_BQ.docx
@@ -530,7 +530,15 @@
       </w:r>
       <w:proofErr w:type="gramEnd"/>
       <w:r>
-        <w:t xml:space="preserve"> materialized view as select col_1,col_2 ….. from </w:t>
+        <w:t xml:space="preserve"> materialized view as select col_1,col_2 ….. </w:t>
+      </w:r>
+      <w:proofErr w:type="gramStart"/>
+      <w:r>
+        <w:t>from</w:t>
+      </w:r>
+      <w:proofErr w:type="gramEnd"/>
+      <w:r>
+        <w:t xml:space="preserve"> </w:t>
       </w:r>
       <w:proofErr w:type="spellStart"/>
       <w:r>
@@ -547,12 +555,1020 @@
       <w:proofErr w:type="spellEnd"/>
       <w:r>
         <w:t xml:space="preserve"> if any&gt;’</w:t>
+      </w:r>
+    </w:p>
+    <w:p>
+      <w:pPr>
+        <w:shd w:val="clear" w:color="auto" w:fill="FFFFFE"/>
+        <w:spacing w:after="0" w:line="240" w:lineRule="atLeast"/>
+      </w:pPr>
+    </w:p>
+    <w:p>
+      <w:pPr>
+        <w:shd w:val="clear" w:color="auto" w:fill="FFFFFE"/>
+        <w:spacing w:after="0" w:line="240" w:lineRule="atLeast"/>
+      </w:pPr>
+    </w:p>
+    <w:p>
+      <w:pPr>
+        <w:shd w:val="clear" w:color="auto" w:fill="FFFFFE"/>
+        <w:spacing w:after="0" w:line="240" w:lineRule="atLeast"/>
+      </w:pPr>
+      <w:r>
+        <w:rPr>
+          <w:noProof/>
+          <w:lang w:eastAsia="en-IN"/>
+        </w:rPr>
+        <w:drawing>
+          <wp:inline distT="0" distB="0" distL="0" distR="0" wp14:anchorId="028D7A0B" wp14:editId="37B22FDD">
+            <wp:extent cx="5943600" cy="2545080"/>
+            <wp:effectExtent l="19050" t="19050" r="19050" b="26670"/>
+            <wp:docPr id="4" name="Picture 4"/>
+            <wp:cNvGraphicFramePr>
+              <a:graphicFrameLocks xmlns:a="http://schemas.openxmlformats.org/drawingml/2006/main" noChangeAspect="1"/>
+            </wp:cNvGraphicFramePr>
+            <a:graphic xmlns:a="http://schemas.openxmlformats.org/drawingml/2006/main">
+              <a:graphicData uri="http://schemas.openxmlformats.org/drawingml/2006/picture">
+                <pic:pic xmlns:pic="http://schemas.openxmlformats.org/drawingml/2006/picture">
+                  <pic:nvPicPr>
+                    <pic:cNvPr id="0" name=""/>
+                    <pic:cNvPicPr/>
+                  </pic:nvPicPr>
+                  <pic:blipFill>
+                    <a:blip r:embed="rId8"/>
+                    <a:stretch>
+                      <a:fillRect/>
+                    </a:stretch>
+                  </pic:blipFill>
+                  <pic:spPr>
+                    <a:xfrm>
+                      <a:off x="0" y="0"/>
+                      <a:ext cx="5943600" cy="2545080"/>
+                    </a:xfrm>
+                    <a:prstGeom prst="rect">
+                      <a:avLst/>
+                    </a:prstGeom>
+                    <a:ln>
+                      <a:solidFill>
+                        <a:schemeClr val="tx1"/>
+                      </a:solidFill>
+                    </a:ln>
+                  </pic:spPr>
+                </pic:pic>
+              </a:graphicData>
+            </a:graphic>
+          </wp:inline>
+        </w:drawing>
+      </w:r>
+    </w:p>
+    <w:p>
+      <w:pPr>
+        <w:shd w:val="clear" w:color="auto" w:fill="FFFFFE"/>
+        <w:spacing w:after="0" w:line="240" w:lineRule="atLeast"/>
+      </w:pPr>
+    </w:p>
+    <w:p>
+      <w:pPr>
+        <w:shd w:val="clear" w:color="auto" w:fill="FFFFFE"/>
+        <w:spacing w:after="0" w:line="240" w:lineRule="atLeast"/>
+      </w:pPr>
+    </w:p>
+    <w:p>
+      <w:pPr>
+        <w:shd w:val="clear" w:color="auto" w:fill="FFFFFE"/>
+        <w:spacing w:after="0" w:line="240" w:lineRule="atLeast"/>
+        <w:rPr>
+          <w:rFonts w:ascii="Consolas" w:eastAsia="Times New Roman" w:hAnsi="Consolas" w:cs="Times New Roman"/>
+          <w:color w:val="000000"/>
+          <w:sz w:val="18"/>
+          <w:szCs w:val="18"/>
+          <w:lang w:eastAsia="en-IN"/>
+        </w:rPr>
+      </w:pPr>
+      <w:proofErr w:type="gramStart"/>
+      <w:r>
+        <w:rPr>
+          <w:rFonts w:ascii="Consolas" w:eastAsia="Times New Roman" w:hAnsi="Consolas" w:cs="Times New Roman"/>
+          <w:color w:val="3367D6"/>
+          <w:sz w:val="18"/>
+          <w:szCs w:val="18"/>
+          <w:lang w:eastAsia="en-IN"/>
+        </w:rPr>
+        <w:t>create</w:t>
+      </w:r>
+      <w:proofErr w:type="gramEnd"/>
+      <w:r>
+        <w:rPr>
+          <w:rFonts w:ascii="Consolas" w:eastAsia="Times New Roman" w:hAnsi="Consolas" w:cs="Times New Roman"/>
+          <w:color w:val="000000"/>
+          <w:sz w:val="18"/>
+          <w:szCs w:val="18"/>
+          <w:lang w:eastAsia="en-IN"/>
+        </w:rPr>
+        <w:t> </w:t>
+      </w:r>
+      <w:r>
+        <w:rPr>
+          <w:rFonts w:ascii="Consolas" w:eastAsia="Times New Roman" w:hAnsi="Consolas" w:cs="Times New Roman"/>
+          <w:color w:val="3367D6"/>
+          <w:sz w:val="18"/>
+          <w:szCs w:val="18"/>
+          <w:lang w:eastAsia="en-IN"/>
+        </w:rPr>
+        <w:t>materialized</w:t>
+      </w:r>
+      <w:r>
+        <w:rPr>
+          <w:rFonts w:ascii="Consolas" w:eastAsia="Times New Roman" w:hAnsi="Consolas" w:cs="Times New Roman"/>
+          <w:color w:val="000000"/>
+          <w:sz w:val="18"/>
+          <w:szCs w:val="18"/>
+          <w:lang w:eastAsia="en-IN"/>
+        </w:rPr>
+        <w:t> </w:t>
+      </w:r>
+      <w:r>
+        <w:rPr>
+          <w:rFonts w:ascii="Consolas" w:eastAsia="Times New Roman" w:hAnsi="Consolas" w:cs="Times New Roman"/>
+          <w:color w:val="3367D6"/>
+          <w:sz w:val="18"/>
+          <w:szCs w:val="18"/>
+          <w:lang w:eastAsia="en-IN"/>
+        </w:rPr>
+        <w:t>view</w:t>
+      </w:r>
+      <w:r>
+        <w:rPr>
+          <w:rFonts w:ascii="Consolas" w:eastAsia="Times New Roman" w:hAnsi="Consolas" w:cs="Times New Roman"/>
+          <w:color w:val="000000"/>
+          <w:sz w:val="18"/>
+          <w:szCs w:val="18"/>
+          <w:lang w:eastAsia="en-IN"/>
+        </w:rPr>
+        <w:t> solar</w:t>
+      </w:r>
+      <w:r>
+        <w:rPr>
+          <w:rFonts w:ascii="Consolas" w:eastAsia="Times New Roman" w:hAnsi="Consolas" w:cs="Times New Roman"/>
+          <w:color w:val="37474F"/>
+          <w:sz w:val="18"/>
+          <w:szCs w:val="18"/>
+          <w:lang w:eastAsia="en-IN"/>
+        </w:rPr>
+        <w:t>-</w:t>
+      </w:r>
+      <w:r>
+        <w:rPr>
+          <w:rFonts w:ascii="Consolas" w:eastAsia="Times New Roman" w:hAnsi="Consolas" w:cs="Times New Roman"/>
+          <w:color w:val="000000"/>
+          <w:sz w:val="18"/>
+          <w:szCs w:val="18"/>
+          <w:lang w:eastAsia="en-IN"/>
+        </w:rPr>
+        <w:t>dialect</w:t>
+      </w:r>
+      <w:r>
+        <w:rPr>
+          <w:rFonts w:ascii="Consolas" w:eastAsia="Times New Roman" w:hAnsi="Consolas" w:cs="Times New Roman"/>
+          <w:color w:val="37474F"/>
+          <w:sz w:val="18"/>
+          <w:szCs w:val="18"/>
+          <w:lang w:eastAsia="en-IN"/>
+        </w:rPr>
+        <w:t>-</w:t>
+      </w:r>
+      <w:r>
+        <w:rPr>
+          <w:rFonts w:ascii="Consolas" w:eastAsia="Times New Roman" w:hAnsi="Consolas" w:cs="Times New Roman"/>
+          <w:color w:val="F4511E"/>
+          <w:sz w:val="18"/>
+          <w:szCs w:val="18"/>
+          <w:lang w:eastAsia="en-IN"/>
+        </w:rPr>
+        <w:t>299309</w:t>
+      </w:r>
+      <w:r>
+        <w:rPr>
+          <w:rFonts w:ascii="Consolas" w:eastAsia="Times New Roman" w:hAnsi="Consolas" w:cs="Times New Roman"/>
+          <w:color w:val="000000"/>
+          <w:sz w:val="18"/>
+          <w:szCs w:val="18"/>
+          <w:lang w:eastAsia="en-IN"/>
+        </w:rPr>
+        <w:t>.demo_dataset.mv_trial_1 </w:t>
+      </w:r>
+      <w:r>
+        <w:rPr>
+          <w:rFonts w:ascii="Consolas" w:eastAsia="Times New Roman" w:hAnsi="Consolas" w:cs="Times New Roman"/>
+          <w:color w:val="3367D6"/>
+          <w:sz w:val="18"/>
+          <w:szCs w:val="18"/>
+          <w:lang w:eastAsia="en-IN"/>
+        </w:rPr>
+        <w:t>as</w:t>
+      </w:r>
+    </w:p>
+    <w:p>
+      <w:pPr>
+        <w:shd w:val="clear" w:color="auto" w:fill="FFFFFE"/>
+        <w:spacing w:after="0" w:line="240" w:lineRule="atLeast"/>
+        <w:rPr>
+          <w:rFonts w:ascii="Consolas" w:eastAsia="Times New Roman" w:hAnsi="Consolas" w:cs="Times New Roman"/>
+          <w:color w:val="000000"/>
+          <w:sz w:val="18"/>
+          <w:szCs w:val="18"/>
+          <w:lang w:eastAsia="en-IN"/>
+        </w:rPr>
+      </w:pPr>
+      <w:r>
+        <w:rPr>
+          <w:rFonts w:ascii="Consolas" w:eastAsia="Times New Roman" w:hAnsi="Consolas" w:cs="Times New Roman"/>
+          <w:color w:val="37474F"/>
+          <w:sz w:val="18"/>
+          <w:szCs w:val="18"/>
+          <w:lang w:eastAsia="en-IN"/>
+        </w:rPr>
+        <w:t>(</w:t>
+      </w:r>
+      <w:proofErr w:type="gramStart"/>
+      <w:r>
+        <w:rPr>
+          <w:rFonts w:ascii="Consolas" w:eastAsia="Times New Roman" w:hAnsi="Consolas" w:cs="Times New Roman"/>
+          <w:color w:val="3367D6"/>
+          <w:sz w:val="18"/>
+          <w:szCs w:val="18"/>
+          <w:lang w:eastAsia="en-IN"/>
+        </w:rPr>
+        <w:t>select</w:t>
+      </w:r>
+      <w:proofErr w:type="gramEnd"/>
+      <w:r>
+        <w:rPr>
+          <w:rFonts w:ascii="Consolas" w:eastAsia="Times New Roman" w:hAnsi="Consolas" w:cs="Times New Roman"/>
+          <w:color w:val="000000"/>
+          <w:sz w:val="18"/>
+          <w:szCs w:val="18"/>
+          <w:lang w:eastAsia="en-IN"/>
+        </w:rPr>
+        <w:t> region, </w:t>
+      </w:r>
+      <w:r>
+        <w:rPr>
+          <w:rFonts w:ascii="Consolas" w:eastAsia="Times New Roman" w:hAnsi="Consolas" w:cs="Times New Roman"/>
+          <w:color w:val="3367D6"/>
+          <w:sz w:val="18"/>
+          <w:szCs w:val="18"/>
+          <w:lang w:eastAsia="en-IN"/>
+        </w:rPr>
+        <w:t>sum</w:t>
+      </w:r>
+      <w:r>
+        <w:rPr>
+          <w:rFonts w:ascii="Consolas" w:eastAsia="Times New Roman" w:hAnsi="Consolas" w:cs="Times New Roman"/>
+          <w:color w:val="37474F"/>
+          <w:sz w:val="18"/>
+          <w:szCs w:val="18"/>
+          <w:lang w:eastAsia="en-IN"/>
+        </w:rPr>
+        <w:t>(</w:t>
+      </w:r>
+      <w:r>
+        <w:rPr>
+          <w:rFonts w:ascii="Consolas" w:eastAsia="Times New Roman" w:hAnsi="Consolas" w:cs="Times New Roman"/>
+          <w:color w:val="3367D6"/>
+          <w:sz w:val="18"/>
+          <w:szCs w:val="18"/>
+          <w:lang w:eastAsia="en-IN"/>
+        </w:rPr>
+        <w:t>count</w:t>
+      </w:r>
+      <w:r>
+        <w:rPr>
+          <w:rFonts w:ascii="Consolas" w:eastAsia="Times New Roman" w:hAnsi="Consolas" w:cs="Times New Roman"/>
+          <w:color w:val="37474F"/>
+          <w:sz w:val="18"/>
+          <w:szCs w:val="18"/>
+          <w:lang w:eastAsia="en-IN"/>
+        </w:rPr>
+        <w:t>)</w:t>
+      </w:r>
+      <w:r>
+        <w:rPr>
+          <w:rFonts w:ascii="Consolas" w:eastAsia="Times New Roman" w:hAnsi="Consolas" w:cs="Times New Roman"/>
+          <w:color w:val="000000"/>
+          <w:sz w:val="18"/>
+          <w:szCs w:val="18"/>
+          <w:lang w:eastAsia="en-IN"/>
+        </w:rPr>
+        <w:t> </w:t>
+      </w:r>
+      <w:r>
+        <w:rPr>
+          <w:rFonts w:ascii="Consolas" w:eastAsia="Times New Roman" w:hAnsi="Consolas" w:cs="Times New Roman"/>
+          <w:color w:val="3367D6"/>
+          <w:sz w:val="18"/>
+          <w:szCs w:val="18"/>
+          <w:lang w:eastAsia="en-IN"/>
+        </w:rPr>
+        <w:t>as</w:t>
+      </w:r>
+      <w:r>
+        <w:rPr>
+          <w:rFonts w:ascii="Consolas" w:eastAsia="Times New Roman" w:hAnsi="Consolas" w:cs="Times New Roman"/>
+          <w:color w:val="000000"/>
+          <w:sz w:val="18"/>
+          <w:szCs w:val="18"/>
+          <w:lang w:eastAsia="en-IN"/>
+        </w:rPr>
+        <w:t> total_count </w:t>
+      </w:r>
+      <w:r>
+        <w:rPr>
+          <w:rFonts w:ascii="Consolas" w:eastAsia="Times New Roman" w:hAnsi="Consolas" w:cs="Times New Roman"/>
+          <w:color w:val="3367D6"/>
+          <w:sz w:val="18"/>
+          <w:szCs w:val="18"/>
+          <w:lang w:eastAsia="en-IN"/>
+        </w:rPr>
+        <w:t>from</w:t>
+      </w:r>
+      <w:r>
+        <w:rPr>
+          <w:rFonts w:ascii="Consolas" w:eastAsia="Times New Roman" w:hAnsi="Consolas" w:cs="Times New Roman"/>
+          <w:color w:val="000000"/>
+          <w:sz w:val="18"/>
+          <w:szCs w:val="18"/>
+          <w:lang w:eastAsia="en-IN"/>
+        </w:rPr>
+        <w:t> </w:t>
+      </w:r>
+      <w:r>
+        <w:rPr>
+          <w:rFonts w:ascii="Consolas" w:eastAsia="Times New Roman" w:hAnsi="Consolas" w:cs="Times New Roman"/>
+          <w:color w:val="0D904F"/>
+          <w:sz w:val="18"/>
+          <w:szCs w:val="18"/>
+          <w:lang w:eastAsia="en-IN"/>
+        </w:rPr>
+        <w:t>`solar-dialect-299309.demo_dataset.demo_table`</w:t>
+      </w:r>
+      <w:r>
+        <w:rPr>
+          <w:rFonts w:ascii="Consolas" w:eastAsia="Times New Roman" w:hAnsi="Consolas" w:cs="Times New Roman"/>
+          <w:color w:val="000000"/>
+          <w:sz w:val="18"/>
+          <w:szCs w:val="18"/>
+          <w:lang w:eastAsia="en-IN"/>
+        </w:rPr>
+        <w:t> </w:t>
+      </w:r>
+      <w:r>
+        <w:rPr>
+          <w:rFonts w:ascii="Consolas" w:eastAsia="Times New Roman" w:hAnsi="Consolas" w:cs="Times New Roman"/>
+          <w:color w:val="3367D6"/>
+          <w:sz w:val="18"/>
+          <w:szCs w:val="18"/>
+          <w:lang w:eastAsia="en-IN"/>
+        </w:rPr>
+        <w:t>group</w:t>
+      </w:r>
+      <w:r>
+        <w:rPr>
+          <w:rFonts w:ascii="Consolas" w:eastAsia="Times New Roman" w:hAnsi="Consolas" w:cs="Times New Roman"/>
+          <w:color w:val="000000"/>
+          <w:sz w:val="18"/>
+          <w:szCs w:val="18"/>
+          <w:lang w:eastAsia="en-IN"/>
+        </w:rPr>
+        <w:t> </w:t>
+      </w:r>
+      <w:r>
+        <w:rPr>
+          <w:rFonts w:ascii="Consolas" w:eastAsia="Times New Roman" w:hAnsi="Consolas" w:cs="Times New Roman"/>
+          <w:color w:val="3367D6"/>
+          <w:sz w:val="18"/>
+          <w:szCs w:val="18"/>
+          <w:lang w:eastAsia="en-IN"/>
+        </w:rPr>
+        <w:t>by</w:t>
+      </w:r>
+      <w:r>
+        <w:rPr>
+          <w:rFonts w:ascii="Consolas" w:eastAsia="Times New Roman" w:hAnsi="Consolas" w:cs="Times New Roman"/>
+          <w:color w:val="000000"/>
+          <w:sz w:val="18"/>
+          <w:szCs w:val="18"/>
+          <w:lang w:eastAsia="en-IN"/>
+        </w:rPr>
+        <w:t> region</w:t>
+      </w:r>
+      <w:r>
+        <w:rPr>
+          <w:rFonts w:ascii="Consolas" w:eastAsia="Times New Roman" w:hAnsi="Consolas" w:cs="Times New Roman"/>
+          <w:color w:val="37474F"/>
+          <w:sz w:val="18"/>
+          <w:szCs w:val="18"/>
+          <w:lang w:eastAsia="en-IN"/>
+        </w:rPr>
+        <w:t>)</w:t>
+      </w:r>
+    </w:p>
+    <w:p>
+      <w:pPr>
+        <w:shd w:val="clear" w:color="auto" w:fill="FFFFFE"/>
+        <w:spacing w:after="0" w:line="240" w:lineRule="atLeast"/>
+      </w:pPr>
+    </w:p>
+    <w:p>
+      <w:pPr>
+        <w:shd w:val="clear" w:color="auto" w:fill="FFFFFE"/>
+        <w:spacing w:after="0" w:line="240" w:lineRule="atLeast"/>
+      </w:pPr>
+    </w:p>
+    <w:p>
+      <w:pPr>
+        <w:shd w:val="clear" w:color="auto" w:fill="FFFFFE"/>
+        <w:spacing w:after="0" w:line="240" w:lineRule="atLeast"/>
+      </w:pPr>
+      <w:r>
+        <w:rPr>
+          <w:noProof/>
+          <w:lang w:eastAsia="en-IN"/>
+        </w:rPr>
+        <w:drawing>
+          <wp:inline distT="0" distB="0" distL="0" distR="0" wp14:anchorId="4128094A" wp14:editId="6FEA9C3A">
+            <wp:extent cx="5943600" cy="2916555"/>
+            <wp:effectExtent l="19050" t="19050" r="19050" b="17145"/>
+            <wp:docPr id="5" name="Picture 5"/>
+            <wp:cNvGraphicFramePr>
+              <a:graphicFrameLocks xmlns:a="http://schemas.openxmlformats.org/drawingml/2006/main" noChangeAspect="1"/>
+            </wp:cNvGraphicFramePr>
+            <a:graphic xmlns:a="http://schemas.openxmlformats.org/drawingml/2006/main">
+              <a:graphicData uri="http://schemas.openxmlformats.org/drawingml/2006/picture">
+                <pic:pic xmlns:pic="http://schemas.openxmlformats.org/drawingml/2006/picture">
+                  <pic:nvPicPr>
+                    <pic:cNvPr id="0" name=""/>
+                    <pic:cNvPicPr/>
+                  </pic:nvPicPr>
+                  <pic:blipFill>
+                    <a:blip r:embed="rId9"/>
+                    <a:stretch>
+                      <a:fillRect/>
+                    </a:stretch>
+                  </pic:blipFill>
+                  <pic:spPr>
+                    <a:xfrm>
+                      <a:off x="0" y="0"/>
+                      <a:ext cx="5943600" cy="2916555"/>
+                    </a:xfrm>
+                    <a:prstGeom prst="rect">
+                      <a:avLst/>
+                    </a:prstGeom>
+                    <a:ln>
+                      <a:solidFill>
+                        <a:schemeClr val="tx1"/>
+                      </a:solidFill>
+                    </a:ln>
+                  </pic:spPr>
+                </pic:pic>
+              </a:graphicData>
+            </a:graphic>
+          </wp:inline>
+        </w:drawing>
+      </w:r>
+    </w:p>
+    <w:p>
+      <w:pPr>
+        <w:shd w:val="clear" w:color="auto" w:fill="FFFFFE"/>
+        <w:spacing w:after="0" w:line="240" w:lineRule="atLeast"/>
+      </w:pPr>
+    </w:p>
+    <w:p>
+      <w:pPr>
+        <w:shd w:val="clear" w:color="auto" w:fill="FFFFFE"/>
+        <w:spacing w:after="0" w:line="240" w:lineRule="atLeast"/>
+      </w:pPr>
+    </w:p>
+    <w:p>
+      <w:pPr>
+        <w:shd w:val="clear" w:color="auto" w:fill="FFFFFE"/>
+        <w:spacing w:after="0" w:line="240" w:lineRule="atLeast"/>
+      </w:pPr>
+    </w:p>
+    <w:p>
+      <w:pPr>
+        <w:shd w:val="clear" w:color="auto" w:fill="FFFFFE"/>
+        <w:spacing w:after="0" w:line="240" w:lineRule="atLeast"/>
+      </w:pPr>
+      <w:r>
+        <w:t>We have changes default setting of auto-refresh to ‘No’</w:t>
+      </w:r>
+      <w:r>
+        <w:t>, which was ‘True’ earlier.</w:t>
+      </w:r>
+    </w:p>
+    <w:p>
+      <w:pPr>
+        <w:shd w:val="clear" w:color="auto" w:fill="FFFFFE"/>
+        <w:spacing w:after="0" w:line="240" w:lineRule="atLeast"/>
+      </w:pPr>
+    </w:p>
+    <w:p>
+      <w:pPr>
+        <w:shd w:val="clear" w:color="auto" w:fill="FFFFFE"/>
+        <w:spacing w:after="0" w:line="240" w:lineRule="atLeast"/>
+        <w:rPr>
+          <w:rFonts w:ascii="Consolas" w:eastAsia="Times New Roman" w:hAnsi="Consolas" w:cs="Times New Roman"/>
+          <w:color w:val="000000"/>
+          <w:sz w:val="18"/>
+          <w:szCs w:val="18"/>
+          <w:lang w:eastAsia="en-IN"/>
+        </w:rPr>
+      </w:pPr>
+      <w:r>
+        <w:rPr>
+          <w:rFonts w:ascii="Consolas" w:eastAsia="Times New Roman" w:hAnsi="Consolas" w:cs="Times New Roman"/>
+          <w:color w:val="3367D6"/>
+          <w:sz w:val="18"/>
+          <w:szCs w:val="18"/>
+          <w:lang w:eastAsia="en-IN"/>
+        </w:rPr>
+        <w:t>ALTER</w:t>
+      </w:r>
+      <w:r>
+        <w:rPr>
+          <w:rFonts w:ascii="Consolas" w:eastAsia="Times New Roman" w:hAnsi="Consolas" w:cs="Times New Roman"/>
+          <w:color w:val="000000"/>
+          <w:sz w:val="18"/>
+          <w:szCs w:val="18"/>
+          <w:lang w:eastAsia="en-IN"/>
+        </w:rPr>
+        <w:t> </w:t>
+      </w:r>
+      <w:r>
+        <w:rPr>
+          <w:rFonts w:ascii="Consolas" w:eastAsia="Times New Roman" w:hAnsi="Consolas" w:cs="Times New Roman"/>
+          <w:color w:val="3367D6"/>
+          <w:sz w:val="18"/>
+          <w:szCs w:val="18"/>
+          <w:lang w:eastAsia="en-IN"/>
+        </w:rPr>
+        <w:t>MATERIALIZED</w:t>
+      </w:r>
+      <w:r>
+        <w:rPr>
+          <w:rFonts w:ascii="Consolas" w:eastAsia="Times New Roman" w:hAnsi="Consolas" w:cs="Times New Roman"/>
+          <w:color w:val="000000"/>
+          <w:sz w:val="18"/>
+          <w:szCs w:val="18"/>
+          <w:lang w:eastAsia="en-IN"/>
+        </w:rPr>
+        <w:t> </w:t>
+      </w:r>
+      <w:r>
+        <w:rPr>
+          <w:rFonts w:ascii="Consolas" w:eastAsia="Times New Roman" w:hAnsi="Consolas" w:cs="Times New Roman"/>
+          <w:color w:val="3367D6"/>
+          <w:sz w:val="18"/>
+          <w:szCs w:val="18"/>
+          <w:lang w:eastAsia="en-IN"/>
+        </w:rPr>
+        <w:t>VIEW</w:t>
+      </w:r>
+      <w:r>
+        <w:rPr>
+          <w:rFonts w:ascii="Consolas" w:eastAsia="Times New Roman" w:hAnsi="Consolas" w:cs="Times New Roman"/>
+          <w:color w:val="000000"/>
+          <w:sz w:val="18"/>
+          <w:szCs w:val="18"/>
+          <w:lang w:eastAsia="en-IN"/>
+        </w:rPr>
+        <w:t> </w:t>
+      </w:r>
+      <w:r>
+        <w:rPr>
+          <w:rFonts w:ascii="Consolas" w:eastAsia="Times New Roman" w:hAnsi="Consolas" w:cs="Times New Roman"/>
+          <w:color w:val="0D904F"/>
+          <w:sz w:val="18"/>
+          <w:szCs w:val="18"/>
+          <w:lang w:eastAsia="en-IN"/>
+        </w:rPr>
+        <w:t>`solar-dialect-299309.demo_dataset.mv_trial_1`</w:t>
+      </w:r>
+    </w:p>
+    <w:p>
+      <w:pPr>
+        <w:shd w:val="clear" w:color="auto" w:fill="FFFFFE"/>
+        <w:spacing w:after="0" w:line="240" w:lineRule="atLeast"/>
+        <w:rPr>
+          <w:rFonts w:ascii="Consolas" w:eastAsia="Times New Roman" w:hAnsi="Consolas" w:cs="Times New Roman"/>
+          <w:color w:val="000000"/>
+          <w:sz w:val="18"/>
+          <w:szCs w:val="18"/>
+          <w:lang w:eastAsia="en-IN"/>
+        </w:rPr>
+      </w:pPr>
+      <w:r>
+        <w:rPr>
+          <w:rFonts w:ascii="Consolas" w:eastAsia="Times New Roman" w:hAnsi="Consolas" w:cs="Times New Roman"/>
+          <w:color w:val="3367D6"/>
+          <w:sz w:val="18"/>
+          <w:szCs w:val="18"/>
+          <w:lang w:eastAsia="en-IN"/>
+        </w:rPr>
+        <w:t>SET</w:t>
+      </w:r>
+      <w:r>
+        <w:rPr>
+          <w:rFonts w:ascii="Consolas" w:eastAsia="Times New Roman" w:hAnsi="Consolas" w:cs="Times New Roman"/>
+          <w:color w:val="000000"/>
+          <w:sz w:val="18"/>
+          <w:szCs w:val="18"/>
+          <w:lang w:eastAsia="en-IN"/>
+        </w:rPr>
+        <w:t> </w:t>
+      </w:r>
+      <w:r>
+        <w:rPr>
+          <w:rFonts w:ascii="Consolas" w:eastAsia="Times New Roman" w:hAnsi="Consolas" w:cs="Times New Roman"/>
+          <w:color w:val="3367D6"/>
+          <w:sz w:val="18"/>
+          <w:szCs w:val="18"/>
+          <w:lang w:eastAsia="en-IN"/>
+        </w:rPr>
+        <w:t>OPTIONS</w:t>
+      </w:r>
+      <w:r>
+        <w:rPr>
+          <w:rFonts w:ascii="Consolas" w:eastAsia="Times New Roman" w:hAnsi="Consolas" w:cs="Times New Roman"/>
+          <w:color w:val="000000"/>
+          <w:sz w:val="18"/>
+          <w:szCs w:val="18"/>
+          <w:lang w:eastAsia="en-IN"/>
+        </w:rPr>
+        <w:t> </w:t>
+      </w:r>
+      <w:r>
+        <w:rPr>
+          <w:rFonts w:ascii="Consolas" w:eastAsia="Times New Roman" w:hAnsi="Consolas" w:cs="Times New Roman"/>
+          <w:color w:val="37474F"/>
+          <w:sz w:val="18"/>
+          <w:szCs w:val="18"/>
+          <w:lang w:eastAsia="en-IN"/>
+        </w:rPr>
+        <w:t>(</w:t>
+      </w:r>
+      <w:proofErr w:type="spellStart"/>
+      <w:r>
+        <w:rPr>
+          <w:rFonts w:ascii="Consolas" w:eastAsia="Times New Roman" w:hAnsi="Consolas" w:cs="Times New Roman"/>
+          <w:color w:val="800000"/>
+          <w:sz w:val="18"/>
+          <w:szCs w:val="18"/>
+          <w:lang w:eastAsia="en-IN"/>
+        </w:rPr>
+        <w:t>enable_refresh</w:t>
+      </w:r>
+      <w:proofErr w:type="spellEnd"/>
+      <w:r>
+        <w:rPr>
+          <w:rFonts w:ascii="Consolas" w:eastAsia="Times New Roman" w:hAnsi="Consolas" w:cs="Times New Roman"/>
+          <w:color w:val="000000"/>
+          <w:sz w:val="18"/>
+          <w:szCs w:val="18"/>
+          <w:lang w:eastAsia="en-IN"/>
+        </w:rPr>
+        <w:t>=</w:t>
+      </w:r>
+      <w:r>
+        <w:rPr>
+          <w:rFonts w:ascii="Consolas" w:eastAsia="Times New Roman" w:hAnsi="Consolas" w:cs="Times New Roman"/>
+          <w:color w:val="3367D6"/>
+          <w:sz w:val="18"/>
+          <w:szCs w:val="18"/>
+          <w:lang w:eastAsia="en-IN"/>
+        </w:rPr>
+        <w:t>false</w:t>
+      </w:r>
+      <w:r>
+        <w:rPr>
+          <w:rFonts w:ascii="Consolas" w:eastAsia="Times New Roman" w:hAnsi="Consolas" w:cs="Times New Roman"/>
+          <w:color w:val="37474F"/>
+          <w:sz w:val="18"/>
+          <w:szCs w:val="18"/>
+          <w:lang w:eastAsia="en-IN"/>
+        </w:rPr>
+        <w:t>)</w:t>
+      </w:r>
+    </w:p>
+    <w:p>
+      <w:pPr>
+        <w:shd w:val="clear" w:color="auto" w:fill="FFFFFE"/>
+        <w:spacing w:after="0" w:line="240" w:lineRule="atLeast"/>
+      </w:pPr>
+    </w:p>
+    <w:p>
+      <w:pPr>
+        <w:shd w:val="clear" w:color="auto" w:fill="FFFFFE"/>
+        <w:spacing w:after="0" w:line="240" w:lineRule="atLeast"/>
+      </w:pPr>
+    </w:p>
+    <w:p>
+      <w:pPr>
+        <w:shd w:val="clear" w:color="auto" w:fill="FFFFFE"/>
+        <w:spacing w:after="0" w:line="240" w:lineRule="atLeast"/>
+      </w:pPr>
+      <w:r>
+        <w:rPr>
+          <w:noProof/>
+          <w:lang w:eastAsia="en-IN"/>
+        </w:rPr>
+        <w:lastRenderedPageBreak/>
+        <w:drawing>
+          <wp:inline distT="0" distB="0" distL="0" distR="0" wp14:anchorId="02451CF1" wp14:editId="6E48957F">
+            <wp:extent cx="4579620" cy="4792980"/>
+            <wp:effectExtent l="19050" t="19050" r="11430" b="26670"/>
+            <wp:docPr id="6" name="Picture 6"/>
+            <wp:cNvGraphicFramePr>
+              <a:graphicFrameLocks xmlns:a="http://schemas.openxmlformats.org/drawingml/2006/main" noChangeAspect="1"/>
+            </wp:cNvGraphicFramePr>
+            <a:graphic xmlns:a="http://schemas.openxmlformats.org/drawingml/2006/main">
+              <a:graphicData uri="http://schemas.openxmlformats.org/drawingml/2006/picture">
+                <pic:pic xmlns:pic="http://schemas.openxmlformats.org/drawingml/2006/picture">
+                  <pic:nvPicPr>
+                    <pic:cNvPr id="0" name=""/>
+                    <pic:cNvPicPr/>
+                  </pic:nvPicPr>
+                  <pic:blipFill>
+                    <a:blip r:embed="rId10"/>
+                    <a:stretch>
+                      <a:fillRect/>
+                    </a:stretch>
+                  </pic:blipFill>
+                  <pic:spPr>
+                    <a:xfrm>
+                      <a:off x="0" y="0"/>
+                      <a:ext cx="4579620" cy="4792980"/>
+                    </a:xfrm>
+                    <a:prstGeom prst="rect">
+                      <a:avLst/>
+                    </a:prstGeom>
+                    <a:ln>
+                      <a:solidFill>
+                        <a:schemeClr val="tx1"/>
+                      </a:solidFill>
+                    </a:ln>
+                  </pic:spPr>
+                </pic:pic>
+              </a:graphicData>
+            </a:graphic>
+          </wp:inline>
+        </w:drawing>
+      </w:r>
+    </w:p>
+    <w:p>
+      <w:pPr>
+        <w:shd w:val="clear" w:color="auto" w:fill="FFFFFE"/>
+        <w:spacing w:after="0" w:line="240" w:lineRule="atLeast"/>
+      </w:pPr>
+      <w:r>
+        <w:t xml:space="preserve"> </w:t>
+      </w:r>
+    </w:p>
+    <w:p>
+      <w:pPr>
+        <w:shd w:val="clear" w:color="auto" w:fill="FFFFFE"/>
+        <w:spacing w:after="0" w:line="240" w:lineRule="atLeast"/>
+      </w:pPr>
+    </w:p>
+    <w:p>
+      <w:pPr>
+        <w:shd w:val="clear" w:color="auto" w:fill="FFFFFE"/>
+        <w:spacing w:after="0" w:line="240" w:lineRule="atLeast"/>
+      </w:pPr>
+      <w:r>
+        <w:t>When I update base table, materialized view is not updated automatically. See below.</w:t>
+      </w:r>
+    </w:p>
+    <w:p>
+      <w:pPr>
+        <w:shd w:val="clear" w:color="auto" w:fill="FFFFFE"/>
+        <w:spacing w:after="0" w:line="240" w:lineRule="atLeast"/>
+      </w:pPr>
+    </w:p>
+    <w:p>
+      <w:pPr>
+        <w:shd w:val="clear" w:color="auto" w:fill="FFFFFE"/>
+        <w:spacing w:after="0" w:line="240" w:lineRule="atLeast"/>
+      </w:pPr>
+      <w:r>
+        <w:rPr>
+          <w:noProof/>
+          <w:lang w:eastAsia="en-IN"/>
+        </w:rPr>
+        <w:drawing>
+          <wp:inline distT="0" distB="0" distL="0" distR="0" wp14:anchorId="38535917" wp14:editId="03AA55A2">
+            <wp:extent cx="3108960" cy="2132428"/>
+            <wp:effectExtent l="19050" t="19050" r="15240" b="20320"/>
+            <wp:docPr id="7" name="Picture 7"/>
+            <wp:cNvGraphicFramePr>
+              <a:graphicFrameLocks xmlns:a="http://schemas.openxmlformats.org/drawingml/2006/main" noChangeAspect="1"/>
+            </wp:cNvGraphicFramePr>
+            <a:graphic xmlns:a="http://schemas.openxmlformats.org/drawingml/2006/main">
+              <a:graphicData uri="http://schemas.openxmlformats.org/drawingml/2006/picture">
+                <pic:pic xmlns:pic="http://schemas.openxmlformats.org/drawingml/2006/picture">
+                  <pic:nvPicPr>
+                    <pic:cNvPr id="0" name=""/>
+                    <pic:cNvPicPr/>
+                  </pic:nvPicPr>
+                  <pic:blipFill>
+                    <a:blip r:embed="rId11"/>
+                    <a:stretch>
+                      <a:fillRect/>
+                    </a:stretch>
+                  </pic:blipFill>
+                  <pic:spPr>
+                    <a:xfrm>
+                      <a:off x="0" y="0"/>
+                      <a:ext cx="3125341" cy="2143664"/>
+                    </a:xfrm>
+                    <a:prstGeom prst="rect">
+                      <a:avLst/>
+                    </a:prstGeom>
+                    <a:ln>
+                      <a:solidFill>
+                        <a:schemeClr val="tx1"/>
+                      </a:solidFill>
+                    </a:ln>
+                  </pic:spPr>
+                </pic:pic>
+              </a:graphicData>
+            </a:graphic>
+          </wp:inline>
+        </w:drawing>
+      </w:r>
+      <w:r>
+        <w:rPr>
+          <w:noProof/>
+          <w:lang w:eastAsia="en-IN"/>
+        </w:rPr>
+        <w:drawing>
+          <wp:inline distT="0" distB="0" distL="0" distR="0" wp14:anchorId="19AD22A9" wp14:editId="78955E08">
+            <wp:extent cx="3263256" cy="2644140"/>
+            <wp:effectExtent l="19050" t="19050" r="13970" b="22860"/>
+            <wp:docPr id="8" name="Picture 8"/>
+            <wp:cNvGraphicFramePr>
+              <a:graphicFrameLocks xmlns:a="http://schemas.openxmlformats.org/drawingml/2006/main" noChangeAspect="1"/>
+            </wp:cNvGraphicFramePr>
+            <a:graphic xmlns:a="http://schemas.openxmlformats.org/drawingml/2006/main">
+              <a:graphicData uri="http://schemas.openxmlformats.org/drawingml/2006/picture">
+                <pic:pic xmlns:pic="http://schemas.openxmlformats.org/drawingml/2006/picture">
+                  <pic:nvPicPr>
+                    <pic:cNvPr id="0" name=""/>
+                    <pic:cNvPicPr/>
+                  </pic:nvPicPr>
+                  <pic:blipFill>
+                    <a:blip r:embed="rId12"/>
+                    <a:stretch>
+                      <a:fillRect/>
+                    </a:stretch>
+                  </pic:blipFill>
+                  <pic:spPr>
+                    <a:xfrm>
+                      <a:off x="0" y="0"/>
+                      <a:ext cx="3268571" cy="2648446"/>
+                    </a:xfrm>
+                    <a:prstGeom prst="rect">
+                      <a:avLst/>
+                    </a:prstGeom>
+                    <a:ln>
+                      <a:solidFill>
+                        <a:schemeClr val="tx1"/>
+                      </a:solidFill>
+                    </a:ln>
+                  </pic:spPr>
+                </pic:pic>
+              </a:graphicData>
+            </a:graphic>
+          </wp:inline>
+        </w:drawing>
+      </w:r>
+    </w:p>
+    <w:p>
+      <w:pPr>
+        <w:shd w:val="clear" w:color="auto" w:fill="FFFFFE"/>
+        <w:spacing w:after="0" w:line="240" w:lineRule="atLeast"/>
+      </w:pPr>
+    </w:p>
+    <w:p>
+      <w:pPr>
+        <w:shd w:val="clear" w:color="auto" w:fill="FFFFFE"/>
+        <w:spacing w:after="0" w:line="240" w:lineRule="atLeast"/>
+      </w:pPr>
+    </w:p>
+    <w:p>
+      <w:pPr>
+        <w:shd w:val="clear" w:color="auto" w:fill="FFFFFE"/>
+        <w:spacing w:after="0" w:line="240" w:lineRule="atLeast"/>
+      </w:pPr>
+      <w:r>
+        <w:t>We have to manually refresh the materialized view as auto-refresh is set to ‘False’</w:t>
+      </w:r>
+    </w:p>
+    <w:p>
+      <w:pPr>
+        <w:shd w:val="clear" w:color="auto" w:fill="FFFFFE"/>
+        <w:spacing w:after="0" w:line="240" w:lineRule="atLeast"/>
+      </w:pPr>
+    </w:p>
+    <w:p>
+      <w:pPr>
+        <w:shd w:val="clear" w:color="auto" w:fill="FFFFFE"/>
+        <w:spacing w:after="0" w:line="240" w:lineRule="atLeast"/>
+      </w:pPr>
+    </w:p>
+    <w:p>
+      <w:pPr>
+        <w:shd w:val="clear" w:color="auto" w:fill="FFFFFE"/>
+        <w:spacing w:after="0" w:line="240" w:lineRule="atLeast"/>
+        <w:rPr>
+          <w:rFonts w:ascii="Consolas" w:eastAsia="Times New Roman" w:hAnsi="Consolas" w:cs="Times New Roman"/>
+          <w:color w:val="000000"/>
+          <w:sz w:val="18"/>
+          <w:szCs w:val="18"/>
+          <w:lang w:eastAsia="en-IN"/>
+        </w:rPr>
+      </w:pPr>
+      <w:r>
+        <w:rPr>
+          <w:rFonts w:ascii="Consolas" w:eastAsia="Times New Roman" w:hAnsi="Consolas" w:cs="Times New Roman"/>
+          <w:color w:val="3367D6"/>
+          <w:sz w:val="18"/>
+          <w:szCs w:val="18"/>
+          <w:lang w:eastAsia="en-IN"/>
+        </w:rPr>
+        <w:t>CALL</w:t>
+      </w:r>
+      <w:r>
+        <w:rPr>
+          <w:rFonts w:ascii="Consolas" w:eastAsia="Times New Roman" w:hAnsi="Consolas" w:cs="Times New Roman"/>
+          <w:color w:val="000000"/>
+          <w:sz w:val="18"/>
+          <w:szCs w:val="18"/>
+          <w:lang w:eastAsia="en-IN"/>
+        </w:rPr>
+        <w:t> BQ.REFRESH_MATERIALIZED_</w:t>
+      </w:r>
+      <w:proofErr w:type="gramStart"/>
+      <w:r>
+        <w:rPr>
+          <w:rFonts w:ascii="Consolas" w:eastAsia="Times New Roman" w:hAnsi="Consolas" w:cs="Times New Roman"/>
+          <w:color w:val="000000"/>
+          <w:sz w:val="18"/>
+          <w:szCs w:val="18"/>
+          <w:lang w:eastAsia="en-IN"/>
+        </w:rPr>
+        <w:t>VIEW</w:t>
+      </w:r>
+      <w:r>
+        <w:rPr>
+          <w:rFonts w:ascii="Consolas" w:eastAsia="Times New Roman" w:hAnsi="Consolas" w:cs="Times New Roman"/>
+          <w:color w:val="37474F"/>
+          <w:sz w:val="18"/>
+          <w:szCs w:val="18"/>
+          <w:lang w:eastAsia="en-IN"/>
+        </w:rPr>
+        <w:t>(</w:t>
+      </w:r>
+      <w:proofErr w:type="gramEnd"/>
+      <w:r>
+        <w:rPr>
+          <w:rFonts w:ascii="Consolas" w:eastAsia="Times New Roman" w:hAnsi="Consolas" w:cs="Times New Roman"/>
+          <w:color w:val="0D904F"/>
+          <w:sz w:val="18"/>
+          <w:szCs w:val="18"/>
+          <w:lang w:eastAsia="en-IN"/>
+        </w:rPr>
+        <w:t>'solar-dialect-299309.demo_dataset.mv_trial_1'</w:t>
+      </w:r>
+      <w:r>
+        <w:rPr>
+          <w:rFonts w:ascii="Consolas" w:eastAsia="Times New Roman" w:hAnsi="Consolas" w:cs="Times New Roman"/>
+          <w:color w:val="37474F"/>
+          <w:sz w:val="18"/>
+          <w:szCs w:val="18"/>
+          <w:lang w:eastAsia="en-IN"/>
+        </w:rPr>
+        <w:t>)</w:t>
       </w:r>
       <w:bookmarkStart w:id="0" w:name="_GoBack"/>
       <w:bookmarkEnd w:id="0"/>
-      <w:r>
-        <w:t xml:space="preserve"> </w:t>
-      </w:r>
+    </w:p>
+    <w:p>
+      <w:pPr>
+        <w:shd w:val="clear" w:color="auto" w:fill="FFFFFE"/>
+        <w:spacing w:after="0" w:line="240" w:lineRule="atLeast"/>
+      </w:pPr>
     </w:p>
     <w:sectPr>
       <w:pgSz w:w="11906" w:h="16838"/>

</xml_diff>